<commit_message>
Update style template to 'bookdown::word_document2'
</commit_message>
<xml_diff>
--- a/assets/template/styles.docx
+++ b/assets/template/styles.docx
@@ -60,7 +60,7 @@
           <w:szCs w:val="24"/>
           <w:lang w:eastAsia="en-US"/>
         </w:rPr>
-        <w:id w:val="1637520973"/>
+        <w:id w:val="-2034021256"/>
         <w:docPartObj>
           <w:docPartGallery w:val="Table of Contents"/>
           <w:docPartUnique/>
@@ -99,7 +99,7 @@
           <w:r>
             <w:fldChar w:fldCharType="separate"/>
           </w:r>
-          <w:hyperlink w:anchor="_Toc516774958" w:history="1">
+          <w:hyperlink w:anchor="_Toc516862832" w:history="1">
             <w:r>
               <w:rPr>
                 <w:rStyle w:val="af"/>
@@ -126,7 +126,7 @@
                 <w:noProof/>
                 <w:webHidden/>
               </w:rPr>
-              <w:instrText xml:space="preserve"> PAGEREF _Toc516774958 \h </w:instrText>
+              <w:instrText xml:space="preserve"> PAGEREF _Toc516862832 \h </w:instrText>
             </w:r>
             <w:r>
               <w:rPr>
@@ -172,7 +172,7 @@
               <w:lang w:eastAsia="zh-CN"/>
             </w:rPr>
           </w:pPr>
-          <w:hyperlink w:anchor="_Toc516774959" w:history="1">
+          <w:hyperlink w:anchor="_Toc516862833" w:history="1">
             <w:r>
               <w:rPr>
                 <w:rStyle w:val="af"/>
@@ -199,7 +199,7 @@
                 <w:noProof/>
                 <w:webHidden/>
               </w:rPr>
-              <w:instrText xml:space="preserve"> PAGEREF _Toc516774959 \h </w:instrText>
+              <w:instrText xml:space="preserve"> PAGEREF _Toc516862833 \h </w:instrText>
             </w:r>
             <w:r>
               <w:rPr>
@@ -245,7 +245,7 @@
               <w:lang w:eastAsia="zh-CN"/>
             </w:rPr>
           </w:pPr>
-          <w:hyperlink w:anchor="_Toc516774960" w:history="1">
+          <w:hyperlink w:anchor="_Toc516862834" w:history="1">
             <w:r>
               <w:rPr>
                 <w:rStyle w:val="af"/>
@@ -272,7 +272,7 @@
                 <w:noProof/>
                 <w:webHidden/>
               </w:rPr>
-              <w:instrText xml:space="preserve"> PAGEREF _Toc516774960 \h </w:instrText>
+              <w:instrText xml:space="preserve"> PAGEREF _Toc516862834 \h </w:instrText>
             </w:r>
             <w:r>
               <w:rPr>
@@ -319,7 +319,7 @@
               <w:lang w:eastAsia="zh-CN"/>
             </w:rPr>
           </w:pPr>
-          <w:hyperlink w:anchor="_Toc516774961" w:history="1">
+          <w:hyperlink w:anchor="_Toc516862835" w:history="1">
             <w:r>
               <w:rPr>
                 <w:rStyle w:val="af"/>
@@ -363,7 +363,7 @@
                 <w:noProof/>
                 <w:webHidden/>
               </w:rPr>
-              <w:instrText xml:space="preserve"> PAGEREF _Toc516774961 \h </w:instrText>
+              <w:instrText xml:space="preserve"> PAGEREF _Toc516862835 \h </w:instrText>
             </w:r>
             <w:r>
               <w:rPr>
@@ -405,7 +405,7 @@
       <w:pPr>
         <w:pStyle w:val="1"/>
       </w:pPr>
-      <w:bookmarkStart w:id="1" w:name="_Toc516774958"/>
+      <w:bookmarkStart w:id="1" w:name="_Toc516862832"/>
       <w:r>
         <w:lastRenderedPageBreak/>
         <w:t>一级标题</w:t>
@@ -424,7 +424,7 @@
       <w:pPr>
         <w:pStyle w:val="2"/>
       </w:pPr>
-      <w:bookmarkStart w:id="2" w:name="_Toc516774959"/>
+      <w:bookmarkStart w:id="2" w:name="_Toc516862833"/>
       <w:r>
         <w:t>二级标题</w:t>
       </w:r>
@@ -434,7 +434,7 @@
       <w:pPr>
         <w:pStyle w:val="3"/>
       </w:pPr>
-      <w:bookmarkStart w:id="3" w:name="_Toc516774960"/>
+      <w:bookmarkStart w:id="3" w:name="_Toc516862834"/>
       <w:r>
         <w:t>三级标题</w:t>
       </w:r>
@@ -546,7 +546,10 @@
         <w:ind w:firstLine="480"/>
       </w:pPr>
       <w:r>
-        <w:t>表格样例</w:t>
+        <w:t>表格样例表</w:t>
+      </w:r>
+      <w:r>
+        <w:t>1</w:t>
       </w:r>
     </w:p>
     <w:p>
@@ -554,7 +557,7 @@
         <w:pStyle w:val="TableCaption"/>
       </w:pPr>
       <w:r>
-        <w:t>First few lines of dataset cars</w:t>
+        <w:t>Table 1 First few lines of dataset cars</w:t>
       </w:r>
     </w:p>
     <w:tbl>
@@ -790,7 +793,7 @@
       <w:pPr>
         <w:pStyle w:val="2-"/>
       </w:pPr>
-      <w:bookmarkStart w:id="4" w:name="_Toc516774961"/>
+      <w:bookmarkStart w:id="4" w:name="_Toc516862835"/>
       <w:r>
         <w:t>带编号的二级标题</w:t>
       </w:r>
@@ -815,16 +818,16 @@
         </w:rPr>
         <w:lastRenderedPageBreak/>
         <w:drawing>
-          <wp:inline distT="0" distB="0" distL="0" distR="0" wp14:anchorId="667FB167" wp14:editId="667FB168">
+          <wp:inline distT="0" distB="0" distL="0" distR="0" wp14:anchorId="105EC1FC" wp14:editId="105EC1FD">
             <wp:extent cx="4620126" cy="3696101"/>
             <wp:effectExtent l="0" t="0" r="0" b="0"/>
-            <wp:docPr id="1" name="Picture" descr="样图1"/>
+            <wp:docPr id="1" name="Picture" descr="Figure 1 样图1"/>
             <wp:cNvGraphicFramePr/>
             <a:graphic xmlns:a="http://schemas.openxmlformats.org/drawingml/2006/main">
               <a:graphicData uri="http://schemas.openxmlformats.org/drawingml/2006/picture">
                 <pic:pic xmlns:pic="http://schemas.openxmlformats.org/drawingml/2006/picture">
                   <pic:nvPicPr>
-                    <pic:cNvPr id="0" name="Picture" descr="word-styles-reference-report_files/figure-docx/pressure-1.png"/>
+                    <pic:cNvPr id="0" name="Picture" descr="styles_files/figure-docx/pressure-1.png"/>
                     <pic:cNvPicPr>
                       <a:picLocks noChangeAspect="1" noChangeArrowheads="1"/>
                     </pic:cNvPicPr>
@@ -862,6 +865,9 @@
         <w:pStyle w:val="ImageCaption"/>
       </w:pPr>
       <w:r>
+        <w:t xml:space="preserve">Figure 1 </w:t>
+      </w:r>
+      <w:r>
         <w:t>样图</w:t>
       </w:r>
       <w:r>
@@ -877,16 +883,16 @@
           <w:noProof/>
         </w:rPr>
         <w:drawing>
-          <wp:inline distT="0" distB="0" distL="0" distR="0" wp14:anchorId="667FB169" wp14:editId="667FB16A">
+          <wp:inline distT="0" distB="0" distL="0" distR="0" wp14:anchorId="105EC1FE" wp14:editId="105EC1FF">
             <wp:extent cx="4620126" cy="3696101"/>
             <wp:effectExtent l="0" t="0" r="0" b="0"/>
-            <wp:docPr id="2" name="Picture" descr="样图2"/>
+            <wp:docPr id="2" name="Picture" descr="Figure 1 样图2"/>
             <wp:cNvGraphicFramePr/>
             <a:graphic xmlns:a="http://schemas.openxmlformats.org/drawingml/2006/main">
               <a:graphicData uri="http://schemas.openxmlformats.org/drawingml/2006/picture">
                 <pic:pic xmlns:pic="http://schemas.openxmlformats.org/drawingml/2006/picture">
                   <pic:nvPicPr>
-                    <pic:cNvPr id="0" name="Picture" descr="word-styles-reference-report_files/figure-docx/pressure-2.png"/>
+                    <pic:cNvPr id="0" name="Picture" descr="styles_files/figure-docx/pressure-2.png"/>
                     <pic:cNvPicPr>
                       <a:picLocks noChangeAspect="1" noChangeArrowheads="1"/>
                     </pic:cNvPicPr>
@@ -923,6 +929,9 @@
       <w:pPr>
         <w:pStyle w:val="ImageCaption"/>
       </w:pPr>
+      <w:r>
+        <w:t xml:space="preserve">Figure 1 </w:t>
+      </w:r>
       <w:r>
         <w:t>样图</w:t>
       </w:r>
@@ -1961,7 +1970,6 @@
     <w:lvl w:ilvl="0" w:tplc="45264AAC">
       <w:start w:val="1"/>
       <w:numFmt w:val="decimal"/>
-      <w:pStyle w:val="TableCaption"/>
       <w:lvlText w:val="表%1："/>
       <w:lvlJc w:val="left"/>
       <w:pPr>
@@ -2651,7 +2659,6 @@
     <w:lvl w:ilvl="0" w:tplc="80E2BFC6">
       <w:start w:val="1"/>
       <w:numFmt w:val="decimal"/>
-      <w:pStyle w:val="ImageCaption"/>
       <w:lvlText w:val="图%1："/>
       <w:lvlJc w:val="left"/>
       <w:pPr>
@@ -3126,6 +3133,15 @@
     <w:abstractNumId w:val="21"/>
   </w:num>
   <w:num w:numId="37">
+    <w:abstractNumId w:val="21"/>
+  </w:num>
+  <w:num w:numId="38">
+    <w:abstractNumId w:val="21"/>
+  </w:num>
+  <w:num w:numId="39">
+    <w:abstractNumId w:val="21"/>
+  </w:num>
+  <w:num w:numId="40">
     <w:abstractNumId w:val="21"/>
   </w:num>
 </w:numbering>
@@ -3882,12 +3898,9 @@
   <w:style w:type="paragraph" w:customStyle="1" w:styleId="TableCaption">
     <w:name w:val="Table Caption"/>
     <w:basedOn w:val="ac"/>
-    <w:rsid w:val="00C7771B"/>
+    <w:rsid w:val="0061428E"/>
     <w:pPr>
       <w:keepNext/>
-      <w:numPr>
-        <w:numId w:val="33"/>
-      </w:numPr>
       <w:jc w:val="center"/>
     </w:pPr>
     <w:rPr>
@@ -3898,11 +3911,8 @@
   <w:style w:type="paragraph" w:customStyle="1" w:styleId="ImageCaption">
     <w:name w:val="Image Caption"/>
     <w:basedOn w:val="ac"/>
-    <w:rsid w:val="00E4720E"/>
+    <w:rsid w:val="0061428E"/>
     <w:pPr>
-      <w:numPr>
-        <w:numId w:val="34"/>
-      </w:numPr>
       <w:jc w:val="center"/>
     </w:pPr>
     <w:rPr>

</xml_diff>